<commit_message>
get link out of figure note.
</commit_message>
<xml_diff>
--- a/inst/extdata/to_err_is_human.docx
+++ b/inst/extdata/to_err_is_human.docx
@@ -64,7 +64,7 @@
       </w:r>
     </w:p>
     <w:bookmarkEnd w:id="20"/>
-    <w:bookmarkStart w:id="22" w:name="method-and-participants"/>
+    <w:bookmarkStart w:id="21" w:name="method-and-participants"/>
     <w:p>
       <w:pPr>
         <w:pStyle w:val="Heading2"/>
@@ -78,28 +78,11 @@
         <w:pStyle w:val="FirstParagraph"/>
       </w:pPr>
       <w:r>
-        <w:t xml:space="preserve">In this study we examine whether automated checks reduce the amount of errors that researchers make in scientific manuscripts. This study was preregistered at</w:t>
-      </w:r>
-      <w:r>
-        <w:t xml:space="preserve"> </w:t>
-      </w:r>
-      <w:hyperlink r:id="rId21">
-        <w:r>
-          <w:rPr>
-            <w:rStyle w:val="Hyperlink"/>
-          </w:rPr>
-          <w:t xml:space="preserve">osf.io/5tbm9</w:t>
-        </w:r>
-      </w:hyperlink>
-      <w:r>
-        <w:t xml:space="preserve"> </w:t>
-      </w:r>
-      <w:r>
-        <w:t xml:space="preserve">and on AsPredicted at https://aspredicted.org/by8i8v.pdf. We randomly assigned 50 scientists to a condition where their manuscript was automatically checked for errors, and 50 scientists to a control condition with a checklist. Scientists had the opportunity to make changes to their manuscript based on the feedback of the tool. We subsequently coded all manuscripts for mistakes, and counted the total number of mistakes. We also measured the expertise of researchers (in years) to explore whether the automated tool would be more useful, the less research experience researchers had. We also asked researchers to rate how useful they found the checklist or app on a scale from 1 (not at all) to 7 (extremely useful). Data and analysis code is available on GitHub from https://github.com/Lakens/to_err_is_human and from https://researchbox.org/4377.</w:t>
-      </w:r>
-    </w:p>
-    <w:bookmarkEnd w:id="22"/>
-    <w:bookmarkStart w:id="31" w:name="results"/>
+        <w:t xml:space="preserve">In this study we examine whether automated checks reduce the amount of errors that researchers make in scientific manuscripts. This study was preregistered at https://osf.io/48ncu and on AsPredicted at https://aspredicted.org/by8i8v.pdf. We randomly assigned 50 scientists to a condition where their manuscript was automatically checked for errors, and 50 scientists to a control condition with a checklist. Scientists had the opportunity to make changes to their manuscript based on the feedback of the tool. We subsequently coded all manuscripts for mistakes, and counted the total number of mistakes. We also measured the expertise of researchers (in years) to explore whether the automated tool would be more useful, the less research experience researchers had. We also asked researchers to rate how useful they found the checklist or app on a scale from 1 (not at all) to 7 (extremely useful). Data and analysis code is available on GitHub from https://github.com/Lakens/to_err_is_human and from https://researchbox.org/4377.</w:t>
+      </w:r>
+    </w:p>
+    <w:bookmarkEnd w:id="21"/>
+    <w:bookmarkStart w:id="30" w:name="results"/>
     <w:p>
       <w:pPr>
         <w:pStyle w:val="Heading2"/>
@@ -121,7 +104,7 @@
       <w:tr>
         <w:tc>
           <w:tcPr/>
-          <w:bookmarkStart w:id="26" w:name="fig-sim"/>
+          <w:bookmarkStart w:id="25" w:name="fig-sim"/>
           <w:p>
             <w:pPr>
               <w:pStyle w:val="Compact"/>
@@ -132,18 +115,18 @@
                 <wp:inline>
                   <wp:extent cx="4620126" cy="3696101"/>
                   <wp:effectExtent b="0" l="0" r="0" t="0"/>
-                  <wp:docPr descr="" title="" id="24" name="Picture"/>
+                  <wp:docPr descr="" title="" id="23" name="Picture"/>
                   <a:graphic>
                     <a:graphicData uri="http://schemas.openxmlformats.org/drawingml/2006/picture">
                       <pic:pic>
                         <pic:nvPicPr>
-                          <pic:cNvPr descr="to_err_is_human_files/figure-docx/fig-sim-1.png" id="25" name="Picture"/>
+                          <pic:cNvPr descr="to_err_is_human_files/figure-docx/fig-sim-1.png" id="24" name="Picture"/>
                           <pic:cNvPicPr>
                             <a:picLocks noChangeArrowheads="1" noChangeAspect="1"/>
                           </pic:cNvPicPr>
                         </pic:nvPicPr>
                         <pic:blipFill>
-                          <a:blip r:embed="rId23"/>
+                          <a:blip r:embed="rId22"/>
                           <a:stretch>
                             <a:fillRect/>
                           </a:stretch>
@@ -183,52 +166,10 @@
               <w:t xml:space="preserve">Figure 1: The simulated data</w:t>
             </w:r>
           </w:p>
-          <w:bookmarkEnd w:id="26"/>
+          <w:bookmarkEnd w:id="25"/>
         </w:tc>
       </w:tr>
     </w:tbl>
-    <w:p>
-      <w:pPr>
-        <w:pStyle w:val="BodyText"/>
-      </w:pPr>
-      <w:r>
-        <w:t xml:space="preserve">All data needed to reproduce the analyses in</w:t>
-      </w:r>
-      <w:r>
-        <w:t xml:space="preserve"> </w:t>
-      </w:r>
-      <w:hyperlink w:anchor="tbl-summary">
-        <w:r>
-          <w:rPr>
-            <w:rStyle w:val="Hyperlink"/>
-          </w:rPr>
-          <w:t xml:space="preserve">Table 1</w:t>
-        </w:r>
-      </w:hyperlink>
-      <w:r>
-        <w:t xml:space="preserve"> </w:t>
-      </w:r>
-      <w:r>
-        <w:t xml:space="preserve">is available from</w:t>
-      </w:r>
-      <w:r>
-        <w:t xml:space="preserve"> </w:t>
-      </w:r>
-      <w:hyperlink r:id="rId21">
-        <w:r>
-          <w:rPr>
-            <w:rStyle w:val="Hyperlink"/>
-          </w:rPr>
-          <w:t xml:space="preserve">https://osf.io/5tbm9</w:t>
-        </w:r>
-      </w:hyperlink>
-      <w:r>
-        <w:t xml:space="preserve"> </w:t>
-      </w:r>
-      <w:r>
-        <w:t xml:space="preserve">and code is available from the OSF at https://osf.io/629bx.</w:t>
-      </w:r>
-    </w:p>
     <w:tbl>
       <w:tblPr>
         <w:tblStyle w:val="Table"/>
@@ -242,7 +183,7 @@
       <w:tr>
         <w:tc>
           <w:tcPr/>
-          <w:bookmarkStart w:id="27" w:name="tbl-summary"/>
+          <w:bookmarkStart w:id="26" w:name="tbl-summary"/>
           <w:p>
             <w:pPr>
               <w:jc w:val="center"/>
@@ -394,7 +335,7 @@
               </w:tc>
             </w:tr>
           </w:tbl>
-          <w:bookmarkEnd w:id="27"/>
+          <w:bookmarkEnd w:id="26"/>
           <w:p/>
         </w:tc>
       </w:tr>
@@ -522,7 +463,24 @@
         <w:t xml:space="preserve"> </w:t>
       </w:r>
       <w:r>
-        <w:t xml:space="preserve">= 0.152.</w:t>
+        <w:t xml:space="preserve">= 0.152. All data needed to reproduce the analyses in</w:t>
+      </w:r>
+      <w:r>
+        <w:t xml:space="preserve"> </w:t>
+      </w:r>
+      <w:hyperlink w:anchor="tbl-summary">
+        <w:r>
+          <w:rPr>
+            <w:rStyle w:val="Hyperlink"/>
+          </w:rPr>
+          <w:t xml:space="preserve">Table 1</w:t>
+        </w:r>
+      </w:hyperlink>
+      <w:r>
+        <w:t xml:space="preserve"> </w:t>
+      </w:r>
+      <w:r>
+        <w:t xml:space="preserve">is available from https://osf.io/5tbm9 and code is available from the OSF at https://osf.io/629bx.</w:t>
       </w:r>
     </w:p>
     <w:p>
@@ -534,18 +492,18 @@
           <wp:inline>
             <wp:extent cx="4620126" cy="3696101"/>
             <wp:effectExtent b="0" l="0" r="0" t="0"/>
-            <wp:docPr descr="" title="" id="29" name="Picture"/>
+            <wp:docPr descr="" title="" id="28" name="Picture"/>
             <a:graphic>
               <a:graphicData uri="http://schemas.openxmlformats.org/drawingml/2006/picture">
                 <pic:pic>
                   <pic:nvPicPr>
-                    <pic:cNvPr descr="to_err_is_human_files/figure-docx/unnamed-chunk-1-1.png" id="30" name="Picture"/>
+                    <pic:cNvPr descr="to_err_is_human_files/figure-docx/unnamed-chunk-1-1.png" id="29" name="Picture"/>
                     <pic:cNvPicPr>
                       <a:picLocks noChangeArrowheads="1" noChangeAspect="1"/>
                     </pic:cNvPicPr>
                   </pic:nvPicPr>
                   <pic:blipFill>
-                    <a:blip r:embed="rId28"/>
+                    <a:blip r:embed="rId27"/>
                     <a:stretch>
                       <a:fillRect/>
                     </a:stretch>
@@ -593,14 +551,32 @@
         <w:t xml:space="preserve">&gt; .05), as the correlation was non-significant.</w:t>
       </w:r>
     </w:p>
+    <w:bookmarkEnd w:id="30"/>
+    <w:bookmarkStart w:id="31" w:name="discussion"/>
+    <w:p>
+      <w:pPr>
+        <w:pStyle w:val="Heading2"/>
+      </w:pPr>
+      <w:r>
+        <w:t xml:space="preserve">Discussion</w:t>
+      </w:r>
+    </w:p>
+    <w:p>
+      <w:pPr>
+        <w:pStyle w:val="FirstParagraph"/>
+      </w:pPr>
+      <w:r>
+        <w:t xml:space="preserve">It seems automated tools can help prevent errors by providing researchers with feedback about potential mistakes, and researchers feel the app is useful. We conclude the use of automated checks has potential to reduce the number of mistakes in scientific manuscripts.</w:t>
+      </w:r>
+    </w:p>
     <w:bookmarkEnd w:id="31"/>
-    <w:bookmarkStart w:id="32" w:name="discussion"/>
+    <w:bookmarkStart w:id="32" w:name="references"/>
     <w:p>
       <w:pPr>
         <w:pStyle w:val="Heading2"/>
       </w:pPr>
       <w:r>
-        <w:t xml:space="preserve">Discussion</w:t>
+        <w:t xml:space="preserve">References</w:t>
       </w:r>
     </w:p>
     <w:p>
@@ -608,52 +584,34 @@
         <w:pStyle w:val="FirstParagraph"/>
       </w:pPr>
       <w:r>
-        <w:t xml:space="preserve">It seems automated tools can help prevent errors by providing researchers with feedback about potential mistakes, and researchers feel the app is useful. We conclude the use of automated checks has potential to reduce the number of mistakes in scientific manuscripts.</w:t>
+        <w:t xml:space="preserve">Gangestad, S. W., &amp; Thornhill, R. (1998). Menstrual cycle variation in women’s preferences for the scent of symmetrical men. Proceedings Biological Sciences, 22, 927-933. doi: 10.1098/rspb.1998.0380.</w:t>
+      </w:r>
+    </w:p>
+    <w:p>
+      <w:pPr>
+        <w:pStyle w:val="BodyText"/>
+      </w:pPr>
+      <w:r>
+        <w:t xml:space="preserve">Gino, F., &amp; Wiltermuth, S. S. (2014). Evil Genius? How Dishonesty Can Lead to Greater Creativity. Psychological Science, 25(4), 973–981. https://doi.org/10.1177/0956797614520714</w:t>
+      </w:r>
+    </w:p>
+    <w:p>
+      <w:pPr>
+        <w:pStyle w:val="BodyText"/>
+      </w:pPr>
+      <w:r>
+        <w:t xml:space="preserve">Smith, F. (2021). Human error is a symptom of a poor design. Journal of Journals, 0(0), 0. https://doi.org/10.0000/0123456789</w:t>
+      </w:r>
+    </w:p>
+    <w:p>
+      <w:pPr>
+        <w:pStyle w:val="BodyText"/>
+      </w:pPr>
+      <w:r>
+        <w:t xml:space="preserve">Lakens, D. (2018). Equivalence testing for psychological research. Advances in Methods and Practices in Psychological Science, 1, 259-270.</w:t>
       </w:r>
     </w:p>
     <w:bookmarkEnd w:id="32"/>
-    <w:bookmarkStart w:id="33" w:name="references"/>
-    <w:p>
-      <w:pPr>
-        <w:pStyle w:val="Heading2"/>
-      </w:pPr>
-      <w:r>
-        <w:t xml:space="preserve">References</w:t>
-      </w:r>
-    </w:p>
-    <w:p>
-      <w:pPr>
-        <w:pStyle w:val="FirstParagraph"/>
-      </w:pPr>
-      <w:r>
-        <w:t xml:space="preserve">Gangestad, S. W., &amp; Thornhill, R. (1998). Menstrual cycle variation in women’s preferences for the scent of symmetrical men. Proceedings Biological Sciences, 22, 927-933. doi: 10.1098/rspb.1998.0380.</w:t>
-      </w:r>
-    </w:p>
-    <w:p>
-      <w:pPr>
-        <w:pStyle w:val="BodyText"/>
-      </w:pPr>
-      <w:r>
-        <w:t xml:space="preserve">Gino, F., &amp; Wiltermuth, S. S. (2014). Evil Genius? How Dishonesty Can Lead to Greater Creativity. Psychological Science, 25(4), 973–981. https://doi.org/10.1177/0956797614520714</w:t>
-      </w:r>
-    </w:p>
-    <w:p>
-      <w:pPr>
-        <w:pStyle w:val="BodyText"/>
-      </w:pPr>
-      <w:r>
-        <w:t xml:space="preserve">Smith, F. (2021). Human error is a symptom of a poor design. Journal of Journals, 0(0), 0. https://doi.org/10.0000/0123456789</w:t>
-      </w:r>
-    </w:p>
-    <w:p>
-      <w:pPr>
-        <w:pStyle w:val="BodyText"/>
-      </w:pPr>
-      <w:r>
-        <w:t xml:space="preserve">Lakens, D. (2018). Equivalence testing for psychological research. Advances in Methods and Practices in Psychological Science, 1, 259-270.</w:t>
-      </w:r>
-    </w:p>
-    <w:bookmarkEnd w:id="33"/>
     <w:sectPr>
       <w:footnotePr>
         <w:numRestart w:val="eachSect"/>

</xml_diff>